<commit_message>
Adding tables and figures (forgot to run those export scripts in the last run, duh).
</commit_message>
<xml_diff>
--- a/tables/tables.docx
+++ b/tables/tables.docx
@@ -994,7 +994,7 @@
                 <w:szCs w:val="22"/>
                 <w:color w:val="000000"/>
               </w:rPr>
-              <w:t xml:space="preserve">4,103</w:t>
+              <w:t xml:space="preserve">2,955</w:t>
             </w:r>
           </w:p>
         </w:tc>
@@ -1047,7 +1047,7 @@
                 <w:szCs w:val="22"/>
                 <w:color w:val="000000"/>
               </w:rPr>
-              <w:t xml:space="preserve">786</w:t>
+              <w:t xml:space="preserve">729</w:t>
             </w:r>
           </w:p>
         </w:tc>
@@ -1100,7 +1100,7 @@
                 <w:szCs w:val="22"/>
                 <w:color w:val="000000"/>
               </w:rPr>
-              <w:t xml:space="preserve">19.2</w:t>
+              <w:t xml:space="preserve">24.7</w:t>
             </w:r>
           </w:p>
         </w:tc>
@@ -3244,7 +3244,7 @@
                 <w:szCs w:val="22"/>
                 <w:color w:val="000000"/>
               </w:rPr>
-              <w:t xml:space="preserve">562</w:t>
+              <w:t xml:space="preserve">560</w:t>
             </w:r>
           </w:p>
         </w:tc>
@@ -3515,7 +3515,7 @@
                 <w:szCs w:val="22"/>
                 <w:color w:val="000000"/>
               </w:rPr>
-              <w:t xml:space="preserve">1,771</w:t>
+              <w:t xml:space="preserve">1,746</w:t>
             </w:r>
           </w:p>
         </w:tc>
@@ -3680,7 +3680,7 @@
                 <w:szCs w:val="22"/>
                 <w:color w:val="000000"/>
               </w:rPr>
-              <w:t xml:space="preserve">63</w:t>
+              <w:t xml:space="preserve">62</w:t>
             </w:r>
           </w:p>
         </w:tc>
@@ -3786,7 +3786,7 @@
                 <w:szCs w:val="22"/>
                 <w:color w:val="000000"/>
               </w:rPr>
-              <w:t xml:space="preserve">771</w:t>
+              <w:t xml:space="preserve">742</w:t>
             </w:r>
           </w:p>
         </w:tc>
@@ -4328,7 +4328,7 @@
                 <w:szCs w:val="22"/>
                 <w:color w:val="000000"/>
               </w:rPr>
-              <w:t xml:space="preserve">939</w:t>
+              <w:t xml:space="preserve">938</w:t>
             </w:r>
           </w:p>
         </w:tc>
@@ -5848,7 +5848,7 @@
                 <w:szCs w:val="22"/>
                 <w:color w:val="000000"/>
               </w:rPr>
-              <w:t xml:space="preserve">676</w:t>
+              <w:t xml:space="preserve">675</w:t>
             </w:r>
           </w:p>
         </w:tc>
@@ -5954,7 +5954,7 @@
                 <w:szCs w:val="22"/>
                 <w:color w:val="000000"/>
               </w:rPr>
-              <w:t xml:space="preserve">7,205</w:t>
+              <w:t xml:space="preserve">7,148</w:t>
             </w:r>
           </w:p>
         </w:tc>
@@ -6007,7 +6007,7 @@
                 <w:szCs w:val="22"/>
                 <w:color w:val="000000"/>
               </w:rPr>
-              <w:t xml:space="preserve">Days, Hauls, Offloads, Trips, Deployments, Marine Mammal Interactions, Samples</w:t>
+              <w:t xml:space="preserve">Offloads, Hauls, Trips, Days, Samples, Marine Mammal Interactions, Deployments</w:t>
             </w:r>
           </w:p>
         </w:tc>

</xml_diff>